<commit_message>
added lines of code
</commit_message>
<xml_diff>
--- a/Documentation/Week 9 status report.docx
+++ b/Documentation/Week 9 status report.docx
@@ -104,8 +104,29 @@
       <w:r>
         <w:t>-robber</w:t>
       </w:r>
+    </w:p>
+    <w:p/>
+    <w:p>
+      <w:r>
+        <w:t>LOC:</w:t>
+      </w:r>
+    </w:p>
+    <w:p>
+      <w:r>
+        <w:t>Trent: 1,744</w:t>
+      </w:r>
       <w:bookmarkStart w:id="0" w:name="_GoBack"/>
       <w:bookmarkEnd w:id="0"/>
+    </w:p>
+    <w:p>
+      <w:r>
+        <w:t>Steven: 1,222</w:t>
+      </w:r>
+    </w:p>
+    <w:p>
+      <w:r>
+        <w:t>CJ: 1,791</w:t>
+      </w:r>
     </w:p>
     <w:p/>
     <w:sectPr>

</xml_diff>

<commit_message>
removed robber from next weeks goals
</commit_message>
<xml_diff>
--- a/Documentation/Week 9 status report.docx
+++ b/Documentation/Week 9 status report.docx
@@ -99,24 +99,19 @@
       <w:r>
         <w:t>-longest road</w:t>
       </w:r>
-    </w:p>
-    <w:p>
-      <w:r>
-        <w:t>-robber</w:t>
-      </w:r>
-    </w:p>
-    <w:p/>
-    <w:p>
-      <w:r>
-        <w:t>LOC:</w:t>
-      </w:r>
-    </w:p>
-    <w:p>
-      <w:r>
-        <w:t>Trent: 1,744</w:t>
-      </w:r>
       <w:bookmarkStart w:id="0" w:name="_GoBack"/>
       <w:bookmarkEnd w:id="0"/>
+    </w:p>
+    <w:p/>
+    <w:p>
+      <w:r>
+        <w:t>LOC:</w:t>
+      </w:r>
+    </w:p>
+    <w:p>
+      <w:r>
+        <w:t>Trent: 1,744</w:t>
+      </w:r>
     </w:p>
     <w:p>
       <w:r>

</xml_diff>